<commit_message>
Added info on "one-liner only"
</commit_message>
<xml_diff>
--- a/doc/Administring_Anomanor.docx
+++ b/doc/Administring_Anomanor.docx
@@ -1663,14 +1663,27 @@
       <w:r>
         <w:t xml:space="preserve">Table </w:t>
       </w:r>
-      <w:fldSimple w:instr=" SEQ Table \* ARABIC ">
-        <w:r>
-          <w:rPr>
-            <w:noProof/>
-          </w:rPr>
-          <w:t>1</w:t>
-        </w:r>
-      </w:fldSimple>
+      <w:r>
+        <w:fldChar w:fldCharType="begin"/>
+      </w:r>
+      <w:r>
+        <w:instrText xml:space="preserve"> SEQ Table \* ARABIC </w:instrText>
+      </w:r>
+      <w:r>
+        <w:fldChar w:fldCharType="separate"/>
+      </w:r>
+      <w:r>
+        <w:rPr>
+          <w:noProof/>
+        </w:rPr>
+        <w:t>1</w:t>
+      </w:r>
+      <w:r>
+        <w:rPr>
+          <w:noProof/>
+        </w:rPr>
+        <w:fldChar w:fldCharType="end"/>
+      </w:r>
       <w:r>
         <w:t xml:space="preserve">: Markers in </w:t>
       </w:r>
@@ -1983,45 +1996,54 @@
         <w:t>when you need to include text from Word documents.</w:t>
       </w:r>
       <w:r>
-        <w:t xml:space="preserve"> The </w:t>
-      </w:r>
-      <w:r>
-        <w:t>text should be very limited to avoid cross-method HRM/conventional cheating.</w:t>
-      </w:r>
-    </w:p>
-    <w:p>
-      <w:pPr>
-        <w:pStyle w:val="berschrift3"/>
-      </w:pPr>
-      <w:r>
-        <w:t>Example of an md file</w:t>
-      </w:r>
-    </w:p>
-    <w:p>
-      <w:pPr>
-        <w:rPr>
-          <w:rFonts w:ascii="Courier New" w:hAnsi="Courier New" w:cs="Courier New"/>
-        </w:rPr>
-      </w:pPr>
-      <w:r>
-        <w:rPr>
-          <w:rFonts w:ascii="Courier New" w:hAnsi="Courier New" w:cs="Courier New"/>
-        </w:rPr>
-        <w:t>**Female**, 40+, rectal hypersensitivity, balloon expulsion not successful</w:t>
-      </w:r>
-      <w:r>
-        <w:rPr>
-          <w:rFonts w:ascii="Courier New" w:hAnsi="Courier New" w:cs="Courier New"/>
-        </w:rPr>
         <w:t xml:space="preserve"> </w:t>
       </w:r>
-    </w:p>
-    <w:p>
-      <w:pPr>
-        <w:pStyle w:val="berschrift1"/>
-      </w:pPr>
+      <w:r>
+        <w:t>The text should be ONE line only, and it should not use # and ## because this leads to large letters that do not fit into the field.</w:t>
+      </w:r>
       <w:bookmarkStart w:id="1" w:name="_GoBack"/>
       <w:bookmarkEnd w:id="1"/>
+      <w:r>
+        <w:t xml:space="preserve"> </w:t>
+      </w:r>
+    </w:p>
+    <w:p>
+      <w:pPr>
+        <w:pStyle w:val="berschrift3"/>
+      </w:pPr>
+      <w:r>
+        <w:t>Example of an md file</w:t>
+      </w:r>
+    </w:p>
+    <w:p>
+      <w:pPr>
+        <w:rPr>
+          <w:rFonts w:ascii="Courier New" w:hAnsi="Courier New" w:cs="Courier New"/>
+          <w:sz w:val="18"/>
+          <w:szCs w:val="18"/>
+        </w:rPr>
+      </w:pPr>
+      <w:r>
+        <w:rPr>
+          <w:rFonts w:ascii="Courier New" w:hAnsi="Courier New" w:cs="Courier New"/>
+          <w:sz w:val="18"/>
+          <w:szCs w:val="18"/>
+        </w:rPr>
+        <w:t>**Female**, 40+, rectal hypersensitivity, balloon expulsion not successful</w:t>
+      </w:r>
+      <w:r>
+        <w:rPr>
+          <w:rFonts w:ascii="Courier New" w:hAnsi="Courier New" w:cs="Courier New"/>
+          <w:sz w:val="18"/>
+          <w:szCs w:val="18"/>
+        </w:rPr>
+        <w:t xml:space="preserve"> </w:t>
+      </w:r>
+    </w:p>
+    <w:p>
+      <w:pPr>
+        <w:pStyle w:val="berschrift1"/>
+      </w:pPr>
       <w:r>
         <w:t>Uploading record sets</w:t>
       </w:r>
@@ -2487,17 +2509,20 @@
         <w:rPr>
           <w:i/>
         </w:rPr>
+        <w:t xml:space="preserve">experts: </w:t>
+      </w:r>
+      <w:r>
+        <w:t xml:space="preserve">Experts cannot access the admin features, and will not be shown classification results of other users after finalization. This restriction should reduce super-expert bias. </w:t>
+      </w:r>
+      <w:r>
+        <w:t>Once</w:t>
+      </w:r>
+      <w:r>
+        <w:t xml:space="preserve"> </w:t>
+      </w:r>
+      <w:r>
         <w:lastRenderedPageBreak/>
-        <w:t xml:space="preserve">experts: </w:t>
-      </w:r>
-      <w:r>
-        <w:t xml:space="preserve">Experts cannot access the admin features, and will not be shown classification results of other users after finalization. This restriction should reduce super-expert bias. </w:t>
-      </w:r>
-      <w:r>
-        <w:t>Once</w:t>
-      </w:r>
-      <w:r>
-        <w:t xml:space="preserve"> expert classification is completed, by setting a flag in the app it is possible that experts </w:t>
+        <w:t xml:space="preserve">expert classification is completed, by setting a flag in the app it is possible that experts </w:t>
       </w:r>
       <w:r>
         <w:t xml:space="preserve">also </w:t>
@@ -2773,8 +2798,16 @@
           <w:sz w:val="27"/>
           <w:szCs w:val="27"/>
         </w:rPr>
+        <w:t xml:space="preserve">In the first-round of inter-rater assessment a reference standard will be set by lead authors of the London Classification. In the second-round other practitioners will use the interactive platform to compare their performance against this reference </w:t>
+      </w:r>
+      <w:r>
+        <w:rPr>
+          <w:color w:val="000000"/>
+          <w:sz w:val="27"/>
+          <w:szCs w:val="27"/>
+        </w:rPr>
         <w:lastRenderedPageBreak/>
-        <w:t>In the first-round of inter-rater assessment a reference standard will be set by lead authors of the London Classification. In the second-round other practitioners will use the interactive platform to compare their performance against this reference standard. All those that complete the study will be acknowledged in the paper (searchable in PubMed).</w:t>
+        <w:t>standard. All those that complete the study will be acknowledged in the paper (searchable in PubMed).</w:t>
       </w:r>
     </w:p>
     <w:p>
@@ -4291,6 +4324,7 @@
   <w:style w:type="character" w:default="1" w:styleId="Absatz-Standardschriftart">
     <w:name w:val="Default Paragraph Font"/>
     <w:uiPriority w:val="1"/>
+    <w:semiHidden/>
     <w:unhideWhenUsed/>
   </w:style>
   <w:style w:type="table" w:default="1" w:styleId="NormaleTabelle">
@@ -5433,7 +5467,7 @@
 </file>
 
 <file path=customXml/itemProps1.xml><?xml version="1.0" encoding="utf-8"?>
-<ds:datastoreItem xmlns:ds="http://schemas.openxmlformats.org/officeDocument/2006/customXml" ds:itemID="{181628C2-5915-409D-AA36-FC71B2A9CDE5}">
+<ds:datastoreItem xmlns:ds="http://schemas.openxmlformats.org/officeDocument/2006/customXml" ds:itemID="{0480691F-5848-44DA-8279-6A52CF0CE400}">
   <ds:schemaRefs>
     <ds:schemaRef ds:uri="http://schemas.openxmlformats.org/officeDocument/2006/bibliography"/>
   </ds:schemaRefs>

</xml_diff>